<commit_message>
fully run process indicators
</commit_message>
<xml_diff>
--- a/Tables/Table21SI.docx
+++ b/Tables/Table21SI.docx
@@ -27,7 +27,7 @@
       </w:tblPr>
       <w:tblGrid>
         <w:gridCol w:w="1444"/>
-        <w:gridCol w:w="2056"/>
+        <w:gridCol w:w="1789"/>
         <w:gridCol w:w="2178"/>
         <w:gridCol w:w="1367"/>
         <w:gridCol w:w="1489"/>
@@ -101,7 +101,7 @@
                 <w:szCs w:val="20"/>
                 <w:color w:val="111111"/>
               </w:rPr>
-              <w:t xml:space="preserve">CO.MANAGEMENT</w:t>
+              <w:t xml:space="preserve">ORGANIZATION</w:t>
             </w:r>
           </w:p>
         </w:tc>
@@ -298,7 +298,7 @@
                 <w:szCs w:val="20"/>
                 <w:color w:val="111111"/>
               </w:rPr>
-              <w:t xml:space="preserve">0.00</w:t>
+              <w:t xml:space="preserve">0.00000000</w:t>
             </w:r>
           </w:p>
         </w:tc>
@@ -356,7 +356,7 @@
                 <w:szCs w:val="20"/>
                 <w:color w:val="111111"/>
               </w:rPr>
-              <w:t xml:space="preserve">0.644</w:t>
+              <w:t xml:space="preserve">0.600</w:t>
             </w:r>
           </w:p>
         </w:tc>
@@ -385,7 +385,7 @@
                 <w:szCs w:val="20"/>
                 <w:color w:val="111111"/>
               </w:rPr>
-              <w:t xml:space="preserve">0.487</w:t>
+              <w:t xml:space="preserve">0.958</w:t>
             </w:r>
           </w:p>
         </w:tc>
@@ -414,7 +414,7 @@
                 <w:szCs w:val="20"/>
                 <w:color w:val="111111"/>
               </w:rPr>
-              <w:t xml:space="preserve">0.492</w:t>
+              <w:t xml:space="preserve">0.976</w:t>
             </w:r>
           </w:p>
         </w:tc>
@@ -483,7 +483,7 @@
                 <w:szCs w:val="20"/>
                 <w:color w:val="111111"/>
               </w:rPr>
-              <w:t xml:space="preserve">0.03</w:t>
+              <w:t xml:space="preserve">0.03225806</w:t>
             </w:r>
           </w:p>
         </w:tc>
@@ -541,65 +541,65 @@
                 <w:szCs w:val="20"/>
                 <w:color w:val="111111"/>
               </w:rPr>
-              <w:t xml:space="preserve">0.895</w:t>
-            </w:r>
-          </w:p>
-        </w:tc>
-        <w:tc>
-          <w:tcPr>
-            <w:tcBorders/>
-            <w:shd w:val="clear" w:color="auto" w:fill="FFFFFF"/>
-            <w:tcMar>
-              <w:top w:w="0" w:type="dxa"/>
-              <w:bottom w:w="0" w:type="dxa"/>
-              <w:left w:w="0" w:type="dxa"/>
-              <w:right w:w="0" w:type="dxa"/>
-            </w:tcMar>
-            <w:vAlign w:val="center"/>
-          </w:tcPr>
-          <w:p>
-            <w:pPr>
-              <w:jc w:val="center"/>
-              <w:spacing w:after="40" w:before="40" w:line="240"/>
-              <w:ind w:firstLine="0" w:left="100" w:right="100"/>
-            </w:pPr>
-            <w:r xmlns:w="http://schemas.openxmlformats.org/wordprocessingml/2006/main" xmlns:wp="http://schemas.openxmlformats.org/drawingml/2006/wordprocessingDrawing" xmlns:r="http://schemas.openxmlformats.org/officeDocument/2006/relationships" xmlns:w14="http://schemas.microsoft.com/office/word/2010/wordml">
-              <w:rPr>
-                <w:rFonts w:ascii="Arial" w:hAnsi="Arial" w:eastAsia="Arial" w:cs="Arial"/>
-                <w:sz w:val="20"/>
-                <w:szCs w:val="20"/>
-                <w:color w:val="111111"/>
-              </w:rPr>
-              <w:t xml:space="preserve">0.174</w:t>
-            </w:r>
-          </w:p>
-        </w:tc>
-        <w:tc>
-          <w:tcPr>
-            <w:tcBorders/>
-            <w:shd w:val="clear" w:color="auto" w:fill="FFFFFF"/>
-            <w:tcMar>
-              <w:top w:w="0" w:type="dxa"/>
-              <w:bottom w:w="0" w:type="dxa"/>
-              <w:left w:w="0" w:type="dxa"/>
-              <w:right w:w="0" w:type="dxa"/>
-            </w:tcMar>
-            <w:vAlign w:val="center"/>
-          </w:tcPr>
-          <w:p>
-            <w:pPr>
-              <w:jc w:val="center"/>
-              <w:spacing w:after="40" w:before="40" w:line="240"/>
-              <w:ind w:firstLine="0" w:left="100" w:right="100"/>
-            </w:pPr>
-            <w:r xmlns:w="http://schemas.openxmlformats.org/wordprocessingml/2006/main" xmlns:wp="http://schemas.openxmlformats.org/drawingml/2006/wordprocessingDrawing" xmlns:r="http://schemas.openxmlformats.org/officeDocument/2006/relationships" xmlns:w14="http://schemas.microsoft.com/office/word/2010/wordml">
-              <w:rPr>
-                <w:rFonts w:ascii="Arial" w:hAnsi="Arial" w:eastAsia="Arial" w:cs="Arial"/>
-                <w:sz w:val="20"/>
-                <w:szCs w:val="20"/>
-                <w:color w:val="111111"/>
-              </w:rPr>
-              <w:t xml:space="preserve">0.528</w:t>
+              <w:t xml:space="preserve">0.800</w:t>
+            </w:r>
+          </w:p>
+        </w:tc>
+        <w:tc>
+          <w:tcPr>
+            <w:tcBorders/>
+            <w:shd w:val="clear" w:color="auto" w:fill="FFFFFF"/>
+            <w:tcMar>
+              <w:top w:w="0" w:type="dxa"/>
+              <w:bottom w:w="0" w:type="dxa"/>
+              <w:left w:w="0" w:type="dxa"/>
+              <w:right w:w="0" w:type="dxa"/>
+            </w:tcMar>
+            <w:vAlign w:val="center"/>
+          </w:tcPr>
+          <w:p>
+            <w:pPr>
+              <w:jc w:val="center"/>
+              <w:spacing w:after="40" w:before="40" w:line="240"/>
+              <w:ind w:firstLine="0" w:left="100" w:right="100"/>
+            </w:pPr>
+            <w:r xmlns:w="http://schemas.openxmlformats.org/wordprocessingml/2006/main" xmlns:wp="http://schemas.openxmlformats.org/drawingml/2006/wordprocessingDrawing" xmlns:r="http://schemas.openxmlformats.org/officeDocument/2006/relationships" xmlns:w14="http://schemas.microsoft.com/office/word/2010/wordml">
+              <w:rPr>
+                <w:rFonts w:ascii="Arial" w:hAnsi="Arial" w:eastAsia="Arial" w:cs="Arial"/>
+                <w:sz w:val="20"/>
+                <w:szCs w:val="20"/>
+                <w:color w:val="111111"/>
+              </w:rPr>
+              <w:t xml:space="preserve">0.000</w:t>
+            </w:r>
+          </w:p>
+        </w:tc>
+        <w:tc>
+          <w:tcPr>
+            <w:tcBorders/>
+            <w:shd w:val="clear" w:color="auto" w:fill="FFFFFF"/>
+            <w:tcMar>
+              <w:top w:w="0" w:type="dxa"/>
+              <w:bottom w:w="0" w:type="dxa"/>
+              <w:left w:w="0" w:type="dxa"/>
+              <w:right w:w="0" w:type="dxa"/>
+            </w:tcMar>
+            <w:vAlign w:val="center"/>
+          </w:tcPr>
+          <w:p>
+            <w:pPr>
+              <w:jc w:val="center"/>
+              <w:spacing w:after="40" w:before="40" w:line="240"/>
+              <w:ind w:firstLine="0" w:left="100" w:right="100"/>
+            </w:pPr>
+            <w:r xmlns:w="http://schemas.openxmlformats.org/wordprocessingml/2006/main" xmlns:wp="http://schemas.openxmlformats.org/drawingml/2006/wordprocessingDrawing" xmlns:r="http://schemas.openxmlformats.org/officeDocument/2006/relationships" xmlns:w14="http://schemas.microsoft.com/office/word/2010/wordml">
+              <w:rPr>
+                <w:rFonts w:ascii="Arial" w:hAnsi="Arial" w:eastAsia="Arial" w:cs="Arial"/>
+                <w:sz w:val="20"/>
+                <w:szCs w:val="20"/>
+                <w:color w:val="111111"/>
+              </w:rPr>
+              <w:t xml:space="preserve">0.967</w:t>
             </w:r>
           </w:p>
         </w:tc>
@@ -668,7 +668,7 @@
                 <w:szCs w:val="20"/>
                 <w:color w:val="111111"/>
               </w:rPr>
-              <w:t xml:space="preserve">0.33</w:t>
+              <w:t xml:space="preserve">0.35483871</w:t>
             </w:r>
           </w:p>
         </w:tc>
@@ -726,7 +726,7 @@
                 <w:szCs w:val="20"/>
                 <w:color w:val="111111"/>
               </w:rPr>
-              <w:t xml:space="preserve">0.900</w:t>
+              <w:t xml:space="preserve">0.800</w:t>
             </w:r>
           </w:p>
         </w:tc>
@@ -755,7 +755,7 @@
                 <w:szCs w:val="20"/>
                 <w:color w:val="111111"/>
               </w:rPr>
-              <w:t xml:space="preserve">0.520</w:t>
+              <w:t xml:space="preserve">0.739</w:t>
             </w:r>
           </w:p>
         </w:tc>
@@ -784,7 +784,7 @@
                 <w:szCs w:val="20"/>
                 <w:color w:val="111111"/>
               </w:rPr>
-              <w:t xml:space="preserve">0.489</w:t>
+              <w:t xml:space="preserve">0.976</w:t>
             </w:r>
           </w:p>
         </w:tc>
@@ -853,7 +853,7 @@
                 <w:szCs w:val="20"/>
                 <w:color w:val="111111"/>
               </w:rPr>
-              <w:t xml:space="preserve">0.15</w:t>
+              <w:t xml:space="preserve">0.16129032</w:t>
             </w:r>
           </w:p>
         </w:tc>
@@ -911,36 +911,36 @@
                 <w:szCs w:val="20"/>
                 <w:color w:val="111111"/>
               </w:rPr>
-              <w:t xml:space="preserve">0.332</w:t>
-            </w:r>
-          </w:p>
-        </w:tc>
-        <w:tc>
-          <w:tcPr>
-            <w:tcBorders/>
-            <w:shd w:val="clear" w:color="auto" w:fill="FFFFFF"/>
-            <w:tcMar>
-              <w:top w:w="0" w:type="dxa"/>
-              <w:bottom w:w="0" w:type="dxa"/>
-              <w:left w:w="0" w:type="dxa"/>
-              <w:right w:w="0" w:type="dxa"/>
-            </w:tcMar>
-            <w:vAlign w:val="center"/>
-          </w:tcPr>
-          <w:p>
-            <w:pPr>
-              <w:jc w:val="center"/>
-              <w:spacing w:after="40" w:before="40" w:line="240"/>
-              <w:ind w:firstLine="0" w:left="100" w:right="100"/>
-            </w:pPr>
-            <w:r xmlns:w="http://schemas.openxmlformats.org/wordprocessingml/2006/main" xmlns:wp="http://schemas.openxmlformats.org/drawingml/2006/wordprocessingDrawing" xmlns:r="http://schemas.openxmlformats.org/officeDocument/2006/relationships" xmlns:w14="http://schemas.microsoft.com/office/word/2010/wordml">
-              <w:rPr>
-                <w:rFonts w:ascii="Arial" w:hAnsi="Arial" w:eastAsia="Arial" w:cs="Arial"/>
-                <w:sz w:val="20"/>
-                <w:szCs w:val="20"/>
-                <w:color w:val="111111"/>
-              </w:rPr>
-              <w:t xml:space="preserve">0.479</w:t>
+              <w:t xml:space="preserve">0.300</w:t>
+            </w:r>
+          </w:p>
+        </w:tc>
+        <w:tc>
+          <w:tcPr>
+            <w:tcBorders/>
+            <w:shd w:val="clear" w:color="auto" w:fill="FFFFFF"/>
+            <w:tcMar>
+              <w:top w:w="0" w:type="dxa"/>
+              <w:bottom w:w="0" w:type="dxa"/>
+              <w:left w:w="0" w:type="dxa"/>
+              <w:right w:w="0" w:type="dxa"/>
+            </w:tcMar>
+            <w:vAlign w:val="center"/>
+          </w:tcPr>
+          <w:p>
+            <w:pPr>
+              <w:jc w:val="center"/>
+              <w:spacing w:after="40" w:before="40" w:line="240"/>
+              <w:ind w:firstLine="0" w:left="100" w:right="100"/>
+            </w:pPr>
+            <w:r xmlns:w="http://schemas.openxmlformats.org/wordprocessingml/2006/main" xmlns:wp="http://schemas.openxmlformats.org/drawingml/2006/wordprocessingDrawing" xmlns:r="http://schemas.openxmlformats.org/officeDocument/2006/relationships" xmlns:w14="http://schemas.microsoft.com/office/word/2010/wordml">
+              <w:rPr>
+                <w:rFonts w:ascii="Arial" w:hAnsi="Arial" w:eastAsia="Arial" w:cs="Arial"/>
+                <w:sz w:val="20"/>
+                <w:szCs w:val="20"/>
+                <w:color w:val="111111"/>
+              </w:rPr>
+              <w:t xml:space="preserve">0.936</w:t>
             </w:r>
           </w:p>
         </w:tc>
@@ -1038,7 +1038,7 @@
                 <w:szCs w:val="20"/>
                 <w:color w:val="111111"/>
               </w:rPr>
-              <w:t xml:space="preserve">0.10</w:t>
+              <w:t xml:space="preserve">0.09677419</w:t>
             </w:r>
           </w:p>
         </w:tc>
@@ -1096,7 +1096,7 @@
                 <w:szCs w:val="20"/>
                 <w:color w:val="111111"/>
               </w:rPr>
-              <w:t xml:space="preserve">0.484</w:t>
+              <w:t xml:space="preserve">0.000</w:t>
             </w:r>
           </w:p>
         </w:tc>
@@ -1125,7 +1125,7 @@
                 <w:szCs w:val="20"/>
                 <w:color w:val="111111"/>
               </w:rPr>
-              <w:t xml:space="preserve">0.459</w:t>
+              <w:t xml:space="preserve">0.917</w:t>
             </w:r>
           </w:p>
         </w:tc>
@@ -1223,6 +1223,35 @@
                 <w:szCs w:val="20"/>
                 <w:color w:val="111111"/>
               </w:rPr>
+              <w:t xml:space="preserve">1.00000000</w:t>
+            </w:r>
+          </w:p>
+        </w:tc>
+        <w:tc>
+          <w:tcPr>
+            <w:tcBorders/>
+            <w:shd w:val="clear" w:color="auto" w:fill="FFFFFF"/>
+            <w:tcMar>
+              <w:top w:w="0" w:type="dxa"/>
+              <w:bottom w:w="0" w:type="dxa"/>
+              <w:left w:w="0" w:type="dxa"/>
+              <w:right w:w="0" w:type="dxa"/>
+            </w:tcMar>
+            <w:vAlign w:val="center"/>
+          </w:tcPr>
+          <w:p>
+            <w:pPr>
+              <w:jc w:val="center"/>
+              <w:spacing w:after="40" w:before="40" w:line="240"/>
+              <w:ind w:firstLine="0" w:left="100" w:right="100"/>
+            </w:pPr>
+            <w:r xmlns:w="http://schemas.openxmlformats.org/wordprocessingml/2006/main" xmlns:wp="http://schemas.openxmlformats.org/drawingml/2006/wordprocessingDrawing" xmlns:r="http://schemas.openxmlformats.org/officeDocument/2006/relationships" xmlns:w14="http://schemas.microsoft.com/office/word/2010/wordml">
+              <w:rPr>
+                <w:rFonts w:ascii="Arial" w:hAnsi="Arial" w:eastAsia="Arial" w:cs="Arial"/>
+                <w:sz w:val="20"/>
+                <w:szCs w:val="20"/>
+                <w:color w:val="111111"/>
+              </w:rPr>
               <w:t xml:space="preserve">1.00</w:t>
             </w:r>
           </w:p>
@@ -1252,94 +1281,65 @@
                 <w:szCs w:val="20"/>
                 <w:color w:val="111111"/>
               </w:rPr>
-              <w:t xml:space="preserve">1.00</w:t>
-            </w:r>
-          </w:p>
-        </w:tc>
-        <w:tc>
-          <w:tcPr>
-            <w:tcBorders/>
-            <w:shd w:val="clear" w:color="auto" w:fill="FFFFFF"/>
-            <w:tcMar>
-              <w:top w:w="0" w:type="dxa"/>
-              <w:bottom w:w="0" w:type="dxa"/>
-              <w:left w:w="0" w:type="dxa"/>
-              <w:right w:w="0" w:type="dxa"/>
-            </w:tcMar>
-            <w:vAlign w:val="center"/>
-          </w:tcPr>
-          <w:p>
-            <w:pPr>
-              <w:jc w:val="center"/>
-              <w:spacing w:after="40" w:before="40" w:line="240"/>
-              <w:ind w:firstLine="0" w:left="100" w:right="100"/>
-            </w:pPr>
-            <w:r xmlns:w="http://schemas.openxmlformats.org/wordprocessingml/2006/main" xmlns:wp="http://schemas.openxmlformats.org/drawingml/2006/wordprocessingDrawing" xmlns:r="http://schemas.openxmlformats.org/officeDocument/2006/relationships" xmlns:w14="http://schemas.microsoft.com/office/word/2010/wordml">
-              <w:rPr>
-                <w:rFonts w:ascii="Arial" w:hAnsi="Arial" w:eastAsia="Arial" w:cs="Arial"/>
-                <w:sz w:val="20"/>
-                <w:szCs w:val="20"/>
-                <w:color w:val="111111"/>
-              </w:rPr>
-              <w:t xml:space="preserve">0.431</w:t>
-            </w:r>
-          </w:p>
-        </w:tc>
-        <w:tc>
-          <w:tcPr>
-            <w:tcBorders/>
-            <w:shd w:val="clear" w:color="auto" w:fill="FFFFFF"/>
-            <w:tcMar>
-              <w:top w:w="0" w:type="dxa"/>
-              <w:bottom w:w="0" w:type="dxa"/>
-              <w:left w:w="0" w:type="dxa"/>
-              <w:right w:w="0" w:type="dxa"/>
-            </w:tcMar>
-            <w:vAlign w:val="center"/>
-          </w:tcPr>
-          <w:p>
-            <w:pPr>
-              <w:jc w:val="center"/>
-              <w:spacing w:after="40" w:before="40" w:line="240"/>
-              <w:ind w:firstLine="0" w:left="100" w:right="100"/>
-            </w:pPr>
-            <w:r xmlns:w="http://schemas.openxmlformats.org/wordprocessingml/2006/main" xmlns:wp="http://schemas.openxmlformats.org/drawingml/2006/wordprocessingDrawing" xmlns:r="http://schemas.openxmlformats.org/officeDocument/2006/relationships" xmlns:w14="http://schemas.microsoft.com/office/word/2010/wordml">
-              <w:rPr>
-                <w:rFonts w:ascii="Arial" w:hAnsi="Arial" w:eastAsia="Arial" w:cs="Arial"/>
-                <w:sz w:val="20"/>
-                <w:szCs w:val="20"/>
-                <w:color w:val="111111"/>
-              </w:rPr>
-              <w:t xml:space="preserve">0.638</w:t>
-            </w:r>
-          </w:p>
-        </w:tc>
-        <w:tc>
-          <w:tcPr>
-            <w:tcBorders/>
-            <w:shd w:val="clear" w:color="auto" w:fill="FFFFFF"/>
-            <w:tcMar>
-              <w:top w:w="0" w:type="dxa"/>
-              <w:bottom w:w="0" w:type="dxa"/>
-              <w:left w:w="0" w:type="dxa"/>
-              <w:right w:w="0" w:type="dxa"/>
-            </w:tcMar>
-            <w:vAlign w:val="center"/>
-          </w:tcPr>
-          <w:p>
-            <w:pPr>
-              <w:jc w:val="center"/>
-              <w:spacing w:after="40" w:before="40" w:line="240"/>
-              <w:ind w:firstLine="0" w:left="100" w:right="100"/>
-            </w:pPr>
-            <w:r xmlns:w="http://schemas.openxmlformats.org/wordprocessingml/2006/main" xmlns:wp="http://schemas.openxmlformats.org/drawingml/2006/wordprocessingDrawing" xmlns:r="http://schemas.openxmlformats.org/officeDocument/2006/relationships" xmlns:w14="http://schemas.microsoft.com/office/word/2010/wordml">
-              <w:rPr>
-                <w:rFonts w:ascii="Arial" w:hAnsi="Arial" w:eastAsia="Arial" w:cs="Arial"/>
-                <w:sz w:val="20"/>
-                <w:szCs w:val="20"/>
-                <w:color w:val="111111"/>
-              </w:rPr>
-              <w:t xml:space="preserve">0.780</w:t>
+              <w:t xml:space="preserve">0.300</w:t>
+            </w:r>
+          </w:p>
+        </w:tc>
+        <w:tc>
+          <w:tcPr>
+            <w:tcBorders/>
+            <w:shd w:val="clear" w:color="auto" w:fill="FFFFFF"/>
+            <w:tcMar>
+              <w:top w:w="0" w:type="dxa"/>
+              <w:bottom w:w="0" w:type="dxa"/>
+              <w:left w:w="0" w:type="dxa"/>
+              <w:right w:w="0" w:type="dxa"/>
+            </w:tcMar>
+            <w:vAlign w:val="center"/>
+          </w:tcPr>
+          <w:p>
+            <w:pPr>
+              <w:jc w:val="center"/>
+              <w:spacing w:after="40" w:before="40" w:line="240"/>
+              <w:ind w:firstLine="0" w:left="100" w:right="100"/>
+            </w:pPr>
+            <w:r xmlns:w="http://schemas.openxmlformats.org/wordprocessingml/2006/main" xmlns:wp="http://schemas.openxmlformats.org/drawingml/2006/wordprocessingDrawing" xmlns:r="http://schemas.openxmlformats.org/officeDocument/2006/relationships" xmlns:w14="http://schemas.microsoft.com/office/word/2010/wordml">
+              <w:rPr>
+                <w:rFonts w:ascii="Arial" w:hAnsi="Arial" w:eastAsia="Arial" w:cs="Arial"/>
+                <w:sz w:val="20"/>
+                <w:szCs w:val="20"/>
+                <w:color w:val="111111"/>
+              </w:rPr>
+              <w:t xml:space="preserve">1.000</w:t>
+            </w:r>
+          </w:p>
+        </w:tc>
+        <w:tc>
+          <w:tcPr>
+            <w:tcBorders/>
+            <w:shd w:val="clear" w:color="auto" w:fill="FFFFFF"/>
+            <w:tcMar>
+              <w:top w:w="0" w:type="dxa"/>
+              <w:bottom w:w="0" w:type="dxa"/>
+              <w:left w:w="0" w:type="dxa"/>
+              <w:right w:w="0" w:type="dxa"/>
+            </w:tcMar>
+            <w:vAlign w:val="center"/>
+          </w:tcPr>
+          <w:p>
+            <w:pPr>
+              <w:jc w:val="center"/>
+              <w:spacing w:after="40" w:before="40" w:line="240"/>
+              <w:ind w:firstLine="0" w:left="100" w:right="100"/>
+            </w:pPr>
+            <w:r xmlns:w="http://schemas.openxmlformats.org/wordprocessingml/2006/main" xmlns:wp="http://schemas.openxmlformats.org/drawingml/2006/wordprocessingDrawing" xmlns:r="http://schemas.openxmlformats.org/officeDocument/2006/relationships" xmlns:w14="http://schemas.microsoft.com/office/word/2010/wordml">
+              <w:rPr>
+                <w:rFonts w:ascii="Arial" w:hAnsi="Arial" w:eastAsia="Arial" w:cs="Arial"/>
+                <w:sz w:val="20"/>
+                <w:szCs w:val="20"/>
+                <w:color w:val="111111"/>
+              </w:rPr>
+              <w:t xml:space="preserve">0.844</w:t>
             </w:r>
           </w:p>
         </w:tc>
@@ -1408,7 +1408,7 @@
                 <w:szCs w:val="20"/>
                 <w:color w:val="111111"/>
               </w:rPr>
-              <w:t xml:space="preserve">0.51</w:t>
+              <w:t xml:space="preserve">0.51612903</w:t>
             </w:r>
           </w:p>
         </w:tc>
@@ -1466,7 +1466,7 @@
                 <w:szCs w:val="20"/>
                 <w:color w:val="111111"/>
               </w:rPr>
-              <w:t xml:space="preserve">0.599</w:t>
+              <w:t xml:space="preserve">0.500</w:t>
             </w:r>
           </w:p>
         </w:tc>
@@ -1495,7 +1495,7 @@
                 <w:szCs w:val="20"/>
                 <w:color w:val="111111"/>
               </w:rPr>
-              <w:t xml:space="preserve">0.475</w:t>
+              <w:t xml:space="preserve">0.861</w:t>
             </w:r>
           </w:p>
         </w:tc>
@@ -1524,7 +1524,7 @@
                 <w:szCs w:val="20"/>
                 <w:color w:val="111111"/>
               </w:rPr>
-              <w:t xml:space="preserve">0.965</w:t>
+              <w:t xml:space="preserve">0.930</w:t>
             </w:r>
           </w:p>
         </w:tc>
@@ -1593,7 +1593,7 @@
                 <w:szCs w:val="20"/>
                 <w:color w:val="111111"/>
               </w:rPr>
-              <w:t xml:space="preserve">0.08</w:t>
+              <w:t xml:space="preserve">0.06451613</w:t>
             </w:r>
           </w:p>
         </w:tc>
@@ -1651,36 +1651,36 @@
                 <w:szCs w:val="20"/>
                 <w:color w:val="111111"/>
               </w:rPr>
-              <w:t xml:space="preserve">0.250</w:t>
-            </w:r>
-          </w:p>
-        </w:tc>
-        <w:tc>
-          <w:tcPr>
-            <w:tcBorders/>
-            <w:shd w:val="clear" w:color="auto" w:fill="FFFFFF"/>
-            <w:tcMar>
-              <w:top w:w="0" w:type="dxa"/>
-              <w:bottom w:w="0" w:type="dxa"/>
-              <w:left w:w="0" w:type="dxa"/>
-              <w:right w:w="0" w:type="dxa"/>
-            </w:tcMar>
-            <w:vAlign w:val="center"/>
-          </w:tcPr>
-          <w:p>
-            <w:pPr>
-              <w:jc w:val="center"/>
-              <w:spacing w:after="40" w:before="40" w:line="240"/>
-              <w:ind w:firstLine="0" w:left="100" w:right="100"/>
-            </w:pPr>
-            <w:r xmlns:w="http://schemas.openxmlformats.org/wordprocessingml/2006/main" xmlns:wp="http://schemas.openxmlformats.org/drawingml/2006/wordprocessingDrawing" xmlns:r="http://schemas.openxmlformats.org/officeDocument/2006/relationships" xmlns:w14="http://schemas.microsoft.com/office/word/2010/wordml">
-              <w:rPr>
-                <w:rFonts w:ascii="Arial" w:hAnsi="Arial" w:eastAsia="Arial" w:cs="Arial"/>
-                <w:sz w:val="20"/>
-                <w:szCs w:val="20"/>
-                <w:color w:val="111111"/>
-              </w:rPr>
-              <w:t xml:space="preserve">0.457</w:t>
+              <w:t xml:space="preserve">0.500</w:t>
+            </w:r>
+          </w:p>
+        </w:tc>
+        <w:tc>
+          <w:tcPr>
+            <w:tcBorders/>
+            <w:shd w:val="clear" w:color="auto" w:fill="FFFFFF"/>
+            <w:tcMar>
+              <w:top w:w="0" w:type="dxa"/>
+              <w:bottom w:w="0" w:type="dxa"/>
+              <w:left w:w="0" w:type="dxa"/>
+              <w:right w:w="0" w:type="dxa"/>
+            </w:tcMar>
+            <w:vAlign w:val="center"/>
+          </w:tcPr>
+          <w:p>
+            <w:pPr>
+              <w:jc w:val="center"/>
+              <w:spacing w:after="40" w:before="40" w:line="240"/>
+              <w:ind w:firstLine="0" w:left="100" w:right="100"/>
+            </w:pPr>
+            <w:r xmlns:w="http://schemas.openxmlformats.org/wordprocessingml/2006/main" xmlns:wp="http://schemas.openxmlformats.org/drawingml/2006/wordprocessingDrawing" xmlns:r="http://schemas.openxmlformats.org/officeDocument/2006/relationships" xmlns:w14="http://schemas.microsoft.com/office/word/2010/wordml">
+              <w:rPr>
+                <w:rFonts w:ascii="Arial" w:hAnsi="Arial" w:eastAsia="Arial" w:cs="Arial"/>
+                <w:sz w:val="20"/>
+                <w:szCs w:val="20"/>
+                <w:color w:val="111111"/>
+              </w:rPr>
+              <w:t xml:space="preserve">0.824</w:t>
             </w:r>
           </w:p>
         </w:tc>
@@ -1778,7 +1778,7 @@
                 <w:szCs w:val="20"/>
                 <w:color w:val="111111"/>
               </w:rPr>
-              <w:t xml:space="preserve">0.05</w:t>
+              <w:t xml:space="preserve">0.03225806</w:t>
             </w:r>
           </w:p>
         </w:tc>
@@ -1836,7 +1836,7 @@
                 <w:szCs w:val="20"/>
                 <w:color w:val="111111"/>
               </w:rPr>
-              <w:t xml:space="preserve">0.294</w:t>
+              <w:t xml:space="preserve">0.400</w:t>
             </w:r>
           </w:p>
         </w:tc>
@@ -1865,7 +1865,7 @@
                 <w:szCs w:val="20"/>
                 <w:color w:val="111111"/>
               </w:rPr>
-              <w:t xml:space="preserve">0.466</w:t>
+              <w:t xml:space="preserve">0.874</w:t>
             </w:r>
           </w:p>
         </w:tc>
@@ -1963,7 +1963,7 @@
                 <w:szCs w:val="20"/>
                 <w:color w:val="111111"/>
               </w:rPr>
-              <w:t xml:space="preserve">0.28</w:t>
+              <w:t xml:space="preserve">0.29032258</w:t>
             </w:r>
           </w:p>
         </w:tc>
@@ -2021,65 +2021,65 @@
                 <w:szCs w:val="20"/>
                 <w:color w:val="111111"/>
               </w:rPr>
-              <w:t xml:space="preserve">0.890</w:t>
-            </w:r>
-          </w:p>
-        </w:tc>
-        <w:tc>
-          <w:tcPr>
-            <w:tcBorders/>
-            <w:shd w:val="clear" w:color="auto" w:fill="FFFFFF"/>
-            <w:tcMar>
-              <w:top w:w="0" w:type="dxa"/>
-              <w:bottom w:w="0" w:type="dxa"/>
-              <w:left w:w="0" w:type="dxa"/>
-              <w:right w:w="0" w:type="dxa"/>
-            </w:tcMar>
-            <w:vAlign w:val="center"/>
-          </w:tcPr>
-          <w:p>
-            <w:pPr>
-              <w:jc w:val="center"/>
-              <w:spacing w:after="40" w:before="40" w:line="240"/>
-              <w:ind w:firstLine="0" w:left="100" w:right="100"/>
-            </w:pPr>
-            <w:r xmlns:w="http://schemas.openxmlformats.org/wordprocessingml/2006/main" xmlns:wp="http://schemas.openxmlformats.org/drawingml/2006/wordprocessingDrawing" xmlns:r="http://schemas.openxmlformats.org/officeDocument/2006/relationships" xmlns:w14="http://schemas.microsoft.com/office/word/2010/wordml">
-              <w:rPr>
-                <w:rFonts w:ascii="Arial" w:hAnsi="Arial" w:eastAsia="Arial" w:cs="Arial"/>
-                <w:sz w:val="20"/>
-                <w:szCs w:val="20"/>
-                <w:color w:val="111111"/>
-              </w:rPr>
-              <w:t xml:space="preserve">0.484</w:t>
-            </w:r>
-          </w:p>
-        </w:tc>
-        <w:tc>
-          <w:tcPr>
-            <w:tcBorders/>
-            <w:shd w:val="clear" w:color="auto" w:fill="FFFFFF"/>
-            <w:tcMar>
-              <w:top w:w="0" w:type="dxa"/>
-              <w:bottom w:w="0" w:type="dxa"/>
-              <w:left w:w="0" w:type="dxa"/>
-              <w:right w:w="0" w:type="dxa"/>
-            </w:tcMar>
-            <w:vAlign w:val="center"/>
-          </w:tcPr>
-          <w:p>
-            <w:pPr>
-              <w:jc w:val="center"/>
-              <w:spacing w:after="40" w:before="40" w:line="240"/>
-              <w:ind w:firstLine="0" w:left="100" w:right="100"/>
-            </w:pPr>
-            <w:r xmlns:w="http://schemas.openxmlformats.org/wordprocessingml/2006/main" xmlns:wp="http://schemas.openxmlformats.org/drawingml/2006/wordprocessingDrawing" xmlns:r="http://schemas.openxmlformats.org/officeDocument/2006/relationships" xmlns:w14="http://schemas.microsoft.com/office/word/2010/wordml">
-              <w:rPr>
-                <w:rFonts w:ascii="Arial" w:hAnsi="Arial" w:eastAsia="Arial" w:cs="Arial"/>
-                <w:sz w:val="20"/>
-                <w:szCs w:val="20"/>
-                <w:color w:val="111111"/>
-              </w:rPr>
-              <w:t xml:space="preserve">0.492</w:t>
+              <w:t xml:space="preserve">0.800</w:t>
+            </w:r>
+          </w:p>
+        </w:tc>
+        <w:tc>
+          <w:tcPr>
+            <w:tcBorders/>
+            <w:shd w:val="clear" w:color="auto" w:fill="FFFFFF"/>
+            <w:tcMar>
+              <w:top w:w="0" w:type="dxa"/>
+              <w:bottom w:w="0" w:type="dxa"/>
+              <w:left w:w="0" w:type="dxa"/>
+              <w:right w:w="0" w:type="dxa"/>
+            </w:tcMar>
+            <w:vAlign w:val="center"/>
+          </w:tcPr>
+          <w:p>
+            <w:pPr>
+              <w:jc w:val="center"/>
+              <w:spacing w:after="40" w:before="40" w:line="240"/>
+              <w:ind w:firstLine="0" w:left="100" w:right="100"/>
+            </w:pPr>
+            <w:r xmlns:w="http://schemas.openxmlformats.org/wordprocessingml/2006/main" xmlns:wp="http://schemas.openxmlformats.org/drawingml/2006/wordprocessingDrawing" xmlns:r="http://schemas.openxmlformats.org/officeDocument/2006/relationships" xmlns:w14="http://schemas.microsoft.com/office/word/2010/wordml">
+              <w:rPr>
+                <w:rFonts w:ascii="Arial" w:hAnsi="Arial" w:eastAsia="Arial" w:cs="Arial"/>
+                <w:sz w:val="20"/>
+                <w:szCs w:val="20"/>
+                <w:color w:val="111111"/>
+              </w:rPr>
+              <w:t xml:space="preserve">0.912</w:t>
+            </w:r>
+          </w:p>
+        </w:tc>
+        <w:tc>
+          <w:tcPr>
+            <w:tcBorders/>
+            <w:shd w:val="clear" w:color="auto" w:fill="FFFFFF"/>
+            <w:tcMar>
+              <w:top w:w="0" w:type="dxa"/>
+              <w:bottom w:w="0" w:type="dxa"/>
+              <w:left w:w="0" w:type="dxa"/>
+              <w:right w:w="0" w:type="dxa"/>
+            </w:tcMar>
+            <w:vAlign w:val="center"/>
+          </w:tcPr>
+          <w:p>
+            <w:pPr>
+              <w:jc w:val="center"/>
+              <w:spacing w:after="40" w:before="40" w:line="240"/>
+              <w:ind w:firstLine="0" w:left="100" w:right="100"/>
+            </w:pPr>
+            <w:r xmlns:w="http://schemas.openxmlformats.org/wordprocessingml/2006/main" xmlns:wp="http://schemas.openxmlformats.org/drawingml/2006/wordprocessingDrawing" xmlns:r="http://schemas.openxmlformats.org/officeDocument/2006/relationships" xmlns:w14="http://schemas.microsoft.com/office/word/2010/wordml">
+              <w:rPr>
+                <w:rFonts w:ascii="Arial" w:hAnsi="Arial" w:eastAsia="Arial" w:cs="Arial"/>
+                <w:sz w:val="20"/>
+                <w:szCs w:val="20"/>
+                <w:color w:val="111111"/>
+              </w:rPr>
+              <w:t xml:space="preserve">0.976</w:t>
             </w:r>
           </w:p>
         </w:tc>
@@ -2148,7 +2148,7 @@
                 <w:szCs w:val="20"/>
                 <w:color w:val="111111"/>
               </w:rPr>
-              <w:t xml:space="preserve">0.26</w:t>
+              <w:t xml:space="preserve">0.41935484</w:t>
             </w:r>
           </w:p>
         </w:tc>
@@ -2206,7 +2206,7 @@
                 <w:szCs w:val="20"/>
                 <w:color w:val="111111"/>
               </w:rPr>
-              <w:t xml:space="preserve">0.480</w:t>
+              <w:t xml:space="preserve">0.700</w:t>
             </w:r>
           </w:p>
         </w:tc>
@@ -2235,7 +2235,7 @@
                 <w:szCs w:val="20"/>
                 <w:color w:val="111111"/>
               </w:rPr>
-              <w:t xml:space="preserve">0.502</w:t>
+              <w:t xml:space="preserve">0.664</w:t>
             </w:r>
           </w:p>
         </w:tc>
@@ -2333,7 +2333,7 @@
                 <w:szCs w:val="20"/>
                 <w:color w:val="111111"/>
               </w:rPr>
-              <w:t xml:space="preserve">0.36</w:t>
+              <w:t xml:space="preserve">0.45161290</w:t>
             </w:r>
           </w:p>
         </w:tc>
@@ -2391,65 +2391,65 @@
                 <w:szCs w:val="20"/>
                 <w:color w:val="111111"/>
               </w:rPr>
-              <w:t xml:space="preserve">0.568</w:t>
-            </w:r>
-          </w:p>
-        </w:tc>
-        <w:tc>
-          <w:tcPr>
-            <w:tcBorders/>
-            <w:shd w:val="clear" w:color="auto" w:fill="FFFFFF"/>
-            <w:tcMar>
-              <w:top w:w="0" w:type="dxa"/>
-              <w:bottom w:w="0" w:type="dxa"/>
-              <w:left w:w="0" w:type="dxa"/>
-              <w:right w:w="0" w:type="dxa"/>
-            </w:tcMar>
-            <w:vAlign w:val="center"/>
-          </w:tcPr>
-          <w:p>
-            <w:pPr>
-              <w:jc w:val="center"/>
-              <w:spacing w:after="40" w:before="40" w:line="240"/>
-              <w:ind w:firstLine="0" w:left="100" w:right="100"/>
-            </w:pPr>
-            <w:r xmlns:w="http://schemas.openxmlformats.org/wordprocessingml/2006/main" xmlns:wp="http://schemas.openxmlformats.org/drawingml/2006/wordprocessingDrawing" xmlns:r="http://schemas.openxmlformats.org/officeDocument/2006/relationships" xmlns:w14="http://schemas.microsoft.com/office/word/2010/wordml">
-              <w:rPr>
-                <w:rFonts w:ascii="Arial" w:hAnsi="Arial" w:eastAsia="Arial" w:cs="Arial"/>
-                <w:sz w:val="20"/>
-                <w:szCs w:val="20"/>
-                <w:color w:val="111111"/>
-              </w:rPr>
-              <w:t xml:space="preserve">0.519</w:t>
-            </w:r>
-          </w:p>
-        </w:tc>
-        <w:tc>
-          <w:tcPr>
-            <w:tcBorders/>
-            <w:shd w:val="clear" w:color="auto" w:fill="FFFFFF"/>
-            <w:tcMar>
-              <w:top w:w="0" w:type="dxa"/>
-              <w:bottom w:w="0" w:type="dxa"/>
-              <w:left w:w="0" w:type="dxa"/>
-              <w:right w:w="0" w:type="dxa"/>
-            </w:tcMar>
-            <w:vAlign w:val="center"/>
-          </w:tcPr>
-          <w:p>
-            <w:pPr>
-              <w:jc w:val="center"/>
-              <w:spacing w:after="40" w:before="40" w:line="240"/>
-              <w:ind w:firstLine="0" w:left="100" w:right="100"/>
-            </w:pPr>
-            <w:r xmlns:w="http://schemas.openxmlformats.org/wordprocessingml/2006/main" xmlns:wp="http://schemas.openxmlformats.org/drawingml/2006/wordprocessingDrawing" xmlns:r="http://schemas.openxmlformats.org/officeDocument/2006/relationships" xmlns:w14="http://schemas.microsoft.com/office/word/2010/wordml">
-              <w:rPr>
-                <w:rFonts w:ascii="Arial" w:hAnsi="Arial" w:eastAsia="Arial" w:cs="Arial"/>
-                <w:sz w:val="20"/>
-                <w:szCs w:val="20"/>
-                <w:color w:val="111111"/>
-              </w:rPr>
-              <w:t xml:space="preserve">0.532</w:t>
+              <w:t xml:space="preserve">1.000</w:t>
+            </w:r>
+          </w:p>
+        </w:tc>
+        <w:tc>
+          <w:tcPr>
+            <w:tcBorders/>
+            <w:shd w:val="clear" w:color="auto" w:fill="FFFFFF"/>
+            <w:tcMar>
+              <w:top w:w="0" w:type="dxa"/>
+              <w:bottom w:w="0" w:type="dxa"/>
+              <w:left w:w="0" w:type="dxa"/>
+              <w:right w:w="0" w:type="dxa"/>
+            </w:tcMar>
+            <w:vAlign w:val="center"/>
+          </w:tcPr>
+          <w:p>
+            <w:pPr>
+              <w:jc w:val="center"/>
+              <w:spacing w:after="40" w:before="40" w:line="240"/>
+              <w:ind w:firstLine="0" w:left="100" w:right="100"/>
+            </w:pPr>
+            <w:r xmlns:w="http://schemas.openxmlformats.org/wordprocessingml/2006/main" xmlns:wp="http://schemas.openxmlformats.org/drawingml/2006/wordprocessingDrawing" xmlns:r="http://schemas.openxmlformats.org/officeDocument/2006/relationships" xmlns:w14="http://schemas.microsoft.com/office/word/2010/wordml">
+              <w:rPr>
+                <w:rFonts w:ascii="Arial" w:hAnsi="Arial" w:eastAsia="Arial" w:cs="Arial"/>
+                <w:sz w:val="20"/>
+                <w:szCs w:val="20"/>
+                <w:color w:val="111111"/>
+              </w:rPr>
+              <w:t xml:space="preserve">0.984</w:t>
+            </w:r>
+          </w:p>
+        </w:tc>
+        <w:tc>
+          <w:tcPr>
+            <w:tcBorders/>
+            <w:shd w:val="clear" w:color="auto" w:fill="FFFFFF"/>
+            <w:tcMar>
+              <w:top w:w="0" w:type="dxa"/>
+              <w:bottom w:w="0" w:type="dxa"/>
+              <w:left w:w="0" w:type="dxa"/>
+              <w:right w:w="0" w:type="dxa"/>
+            </w:tcMar>
+            <w:vAlign w:val="center"/>
+          </w:tcPr>
+          <w:p>
+            <w:pPr>
+              <w:jc w:val="center"/>
+              <w:spacing w:after="40" w:before="40" w:line="240"/>
+              <w:ind w:firstLine="0" w:left="100" w:right="100"/>
+            </w:pPr>
+            <w:r xmlns:w="http://schemas.openxmlformats.org/wordprocessingml/2006/main" xmlns:wp="http://schemas.openxmlformats.org/drawingml/2006/wordprocessingDrawing" xmlns:r="http://schemas.openxmlformats.org/officeDocument/2006/relationships" xmlns:w14="http://schemas.microsoft.com/office/word/2010/wordml">
+              <w:rPr>
+                <w:rFonts w:ascii="Arial" w:hAnsi="Arial" w:eastAsia="Arial" w:cs="Arial"/>
+                <w:sz w:val="20"/>
+                <w:szCs w:val="20"/>
+                <w:color w:val="111111"/>
+              </w:rPr>
+              <w:t xml:space="preserve">0.979</w:t>
             </w:r>
           </w:p>
         </w:tc>
@@ -2518,7 +2518,7 @@
                 <w:szCs w:val="20"/>
                 <w:color w:val="111111"/>
               </w:rPr>
-              <w:t xml:space="preserve">-</w:t>
+              <w:t xml:space="preserve">NA</w:t>
             </w:r>
           </w:p>
         </w:tc>
@@ -2576,7 +2576,7 @@
                 <w:szCs w:val="20"/>
                 <w:color w:val="111111"/>
               </w:rPr>
-              <w:t xml:space="preserve">0.739</w:t>
+              <w:t xml:space="preserve">0.800</w:t>
             </w:r>
           </w:p>
         </w:tc>
@@ -2605,7 +2605,7 @@
                 <w:szCs w:val="20"/>
                 <w:color w:val="111111"/>
               </w:rPr>
-              <w:t xml:space="preserve">0.459</w:t>
+              <w:t xml:space="preserve">0.901</w:t>
             </w:r>
           </w:p>
         </w:tc>
@@ -2705,7 +2705,7 @@
                 <w:szCs w:val="20"/>
                 <w:color w:val="111111"/>
               </w:rPr>
-              <w:t xml:space="preserve">0.13</w:t>
+              <w:t xml:space="preserve">0.16129032</w:t>
             </w:r>
           </w:p>
         </w:tc>
@@ -2767,7 +2767,7 @@
                 <w:szCs w:val="20"/>
                 <w:color w:val="111111"/>
               </w:rPr>
-              <w:t xml:space="preserve">0.932</w:t>
+              <w:t xml:space="preserve">1.000</w:t>
             </w:r>
           </w:p>
         </w:tc>
@@ -2798,7 +2798,7 @@
                 <w:szCs w:val="20"/>
                 <w:color w:val="111111"/>
               </w:rPr>
-              <w:t xml:space="preserve">0.364</w:t>
+              <w:t xml:space="preserve">0.479</w:t>
             </w:r>
           </w:p>
         </w:tc>
@@ -2829,7 +2829,7 @@
                 <w:szCs w:val="20"/>
                 <w:color w:val="111111"/>
               </w:rPr>
-              <w:t xml:space="preserve">0.489</w:t>
+              <w:t xml:space="preserve">0.976</w:t>
             </w:r>
           </w:p>
         </w:tc>

</xml_diff>

<commit_message>
updated organization in table 21
</commit_message>
<xml_diff>
--- a/Tables/Table21SI.docx
+++ b/Tables/Table21SI.docx
@@ -298,7 +298,7 @@
                 <w:szCs w:val="20"/>
                 <w:color w:val="111111"/>
               </w:rPr>
-              <w:t xml:space="preserve">0.00000000</w:t>
+              <w:t xml:space="preserve">0.00</w:t>
             </w:r>
           </w:p>
         </w:tc>
@@ -483,7 +483,7 @@
                 <w:szCs w:val="20"/>
                 <w:color w:val="111111"/>
               </w:rPr>
-              <w:t xml:space="preserve">0.03225806</w:t>
+              <w:t xml:space="preserve">0.03</w:t>
             </w:r>
           </w:p>
         </w:tc>
@@ -668,7 +668,7 @@
                 <w:szCs w:val="20"/>
                 <w:color w:val="111111"/>
               </w:rPr>
-              <w:t xml:space="preserve">0.35483871</w:t>
+              <w:t xml:space="preserve">0.35</w:t>
             </w:r>
           </w:p>
         </w:tc>
@@ -853,7 +853,7 @@
                 <w:szCs w:val="20"/>
                 <w:color w:val="111111"/>
               </w:rPr>
-              <w:t xml:space="preserve">0.16129032</w:t>
+              <w:t xml:space="preserve">0.16</w:t>
             </w:r>
           </w:p>
         </w:tc>
@@ -1038,7 +1038,7 @@
                 <w:szCs w:val="20"/>
                 <w:color w:val="111111"/>
               </w:rPr>
-              <w:t xml:space="preserve">0.09677419</w:t>
+              <w:t xml:space="preserve">0.10</w:t>
             </w:r>
           </w:p>
         </w:tc>
@@ -1223,7 +1223,7 @@
                 <w:szCs w:val="20"/>
                 <w:color w:val="111111"/>
               </w:rPr>
-              <w:t xml:space="preserve">1.00000000</w:t>
+              <w:t xml:space="preserve">1.00</w:t>
             </w:r>
           </w:p>
         </w:tc>
@@ -1408,7 +1408,7 @@
                 <w:szCs w:val="20"/>
                 <w:color w:val="111111"/>
               </w:rPr>
-              <w:t xml:space="preserve">0.51612903</w:t>
+              <w:t xml:space="preserve">0.52</w:t>
             </w:r>
           </w:p>
         </w:tc>
@@ -1593,7 +1593,7 @@
                 <w:szCs w:val="20"/>
                 <w:color w:val="111111"/>
               </w:rPr>
-              <w:t xml:space="preserve">0.06451613</w:t>
+              <w:t xml:space="preserve">0.06</w:t>
             </w:r>
           </w:p>
         </w:tc>
@@ -1778,7 +1778,7 @@
                 <w:szCs w:val="20"/>
                 <w:color w:val="111111"/>
               </w:rPr>
-              <w:t xml:space="preserve">0.03225806</w:t>
+              <w:t xml:space="preserve">0.03</w:t>
             </w:r>
           </w:p>
         </w:tc>
@@ -1963,7 +1963,7 @@
                 <w:szCs w:val="20"/>
                 <w:color w:val="111111"/>
               </w:rPr>
-              <w:t xml:space="preserve">0.29032258</w:t>
+              <w:t xml:space="preserve">0.29</w:t>
             </w:r>
           </w:p>
         </w:tc>
@@ -2148,7 +2148,7 @@
                 <w:szCs w:val="20"/>
                 <w:color w:val="111111"/>
               </w:rPr>
-              <w:t xml:space="preserve">0.41935484</w:t>
+              <w:t xml:space="preserve">0.42</w:t>
             </w:r>
           </w:p>
         </w:tc>
@@ -2333,7 +2333,7 @@
                 <w:szCs w:val="20"/>
                 <w:color w:val="111111"/>
               </w:rPr>
-              <w:t xml:space="preserve">0.45161290</w:t>
+              <w:t xml:space="preserve">0.45</w:t>
             </w:r>
           </w:p>
         </w:tc>
@@ -2518,7 +2518,7 @@
                 <w:szCs w:val="20"/>
                 <w:color w:val="111111"/>
               </w:rPr>
-              <w:t xml:space="preserve">NA</w:t>
+              <w:t xml:space="preserve">-</w:t>
             </w:r>
           </w:p>
         </w:tc>
@@ -2705,7 +2705,7 @@
                 <w:szCs w:val="20"/>
                 <w:color w:val="111111"/>
               </w:rPr>
-              <w:t xml:space="preserve">0.16129032</w:t>
+              <w:t xml:space="preserve">0.16</w:t>
             </w:r>
           </w:p>
         </w:tc>

</xml_diff>